<commit_message>
docx: docxHtml async content and inline parameters and customer loader for images
- support receiving content and inline parameters as result of async helpers
- new parameter `imageLoader` that allows images to get loaded from a custom loader function, to allow user to pass images without requiring to inline them
</commit_message>
<xml_diff>
--- a/packages/jsreport-docx/test/docx/html-embed-inline.docx
+++ b/packages/jsreport-docx/test/docx/html-embed-inline.docx
@@ -1,64 +1,48 @@
 
 <file path=word/document.xml><?xml version="1.0" encoding="utf-8"?>
-<w:document xmlns:wpc="http://schemas.microsoft.com/office/word/2010/wordprocessingCanvas" xmlns:cx="http://schemas.microsoft.com/office/drawing/2014/chartex" xmlns:cx1="http://schemas.microsoft.com/office/drawing/2015/9/8/chartex" xmlns:cx2="http://schemas.microsoft.com/office/drawing/2015/10/21/chartex" xmlns:cx3="http://schemas.microsoft.com/office/drawing/2016/5/9/chartex" xmlns:cx4="http://schemas.microsoft.com/office/drawing/2016/5/10/chartex" xmlns:cx5="http://schemas.microsoft.com/office/drawing/2016/5/11/chartex" xmlns:cx6="http://schemas.microsoft.com/office/drawing/2016/5/12/chartex" xmlns:cx7="http://schemas.microsoft.com/office/drawing/2016/5/13/chartex" xmlns:cx8="http://schemas.microsoft.com/office/drawing/2016/5/14/chartex" xmlns:mc="http://schemas.openxmlformats.org/markup-compatibility/2006" xmlns:aink="http://schemas.microsoft.com/office/drawing/2016/ink" xmlns:am3d="http://schemas.microsoft.com/office/drawing/2017/model3d" xmlns:o="urn:schemas-microsoft-com:office:office" xmlns:oel="http://schemas.microsoft.com/office/2019/extlst" xmlns:r="http://schemas.openxmlformats.org/officeDocument/2006/relationships" xmlns:m="http://schemas.openxmlformats.org/officeDocument/2006/math" xmlns:v="urn:schemas-microsoft-com:vml" xmlns:wp14="http://schemas.microsoft.com/office/word/2010/wordprocessingDrawing" xmlns:wp="http://schemas.openxmlformats.org/drawingml/2006/wordprocessingDrawing" xmlns:w10="urn:schemas-microsoft-com:office:word" xmlns:w="http://schemas.openxmlformats.org/wordprocessingml/2006/main" xmlns:w14="http://schemas.microsoft.com/office/word/2010/wordml" xmlns:w15="http://schemas.microsoft.com/office/word/2012/wordml" xmlns:w16cex="http://schemas.microsoft.com/office/word/2018/wordml/cex" xmlns:w16cid="http://schemas.microsoft.com/office/word/2016/wordml/cid" xmlns:w16="http://schemas.microsoft.com/office/word/2018/wordml" xmlns:w16sdtdh="http://schemas.microsoft.com/office/word/2020/wordml/sdtdatahash" xmlns:w16se="http://schemas.microsoft.com/office/word/2015/wordml/symex" xmlns:wpg="http://schemas.microsoft.com/office/word/2010/wordprocessingGroup" xmlns:wpi="http://schemas.microsoft.com/office/word/2010/wordprocessingInk" xmlns:wne="http://schemas.microsoft.com/office/word/2006/wordml" xmlns:wps="http://schemas.microsoft.com/office/word/2010/wordprocessingShape" mc:Ignorable="w14 w15 w16se w16cid w16 w16cex w16sdtdh wp14">
+<w:document xmlns:wpc="http://schemas.microsoft.com/office/word/2010/wordprocessingCanvas" xmlns:cx="http://schemas.microsoft.com/office/drawing/2014/chartex" xmlns:cx1="http://schemas.microsoft.com/office/drawing/2015/9/8/chartex" xmlns:cx2="http://schemas.microsoft.com/office/drawing/2015/10/21/chartex" xmlns:cx3="http://schemas.microsoft.com/office/drawing/2016/5/9/chartex" xmlns:cx4="http://schemas.microsoft.com/office/drawing/2016/5/10/chartex" xmlns:cx5="http://schemas.microsoft.com/office/drawing/2016/5/11/chartex" xmlns:cx6="http://schemas.microsoft.com/office/drawing/2016/5/12/chartex" xmlns:cx7="http://schemas.microsoft.com/office/drawing/2016/5/13/chartex" xmlns:cx8="http://schemas.microsoft.com/office/drawing/2016/5/14/chartex" xmlns:mc="http://schemas.openxmlformats.org/markup-compatibility/2006" xmlns:aink="http://schemas.microsoft.com/office/drawing/2016/ink" xmlns:am3d="http://schemas.microsoft.com/office/drawing/2017/model3d" xmlns:o="urn:schemas-microsoft-com:office:office" xmlns:oel="http://schemas.microsoft.com/office/2019/extlst" xmlns:r="http://schemas.openxmlformats.org/officeDocument/2006/relationships" xmlns:m="http://schemas.openxmlformats.org/officeDocument/2006/math" xmlns:v="urn:schemas-microsoft-com:vml" xmlns:wp14="http://schemas.microsoft.com/office/word/2010/wordprocessingDrawing" xmlns:wp="http://schemas.openxmlformats.org/drawingml/2006/wordprocessingDrawing" xmlns:w10="urn:schemas-microsoft-com:office:word" xmlns:w="http://schemas.openxmlformats.org/wordprocessingml/2006/main" xmlns:w14="http://schemas.microsoft.com/office/word/2010/wordml" xmlns:w15="http://schemas.microsoft.com/office/word/2012/wordml" xmlns:w16cex="http://schemas.microsoft.com/office/word/2018/wordml/cex" xmlns:w16cid="http://schemas.microsoft.com/office/word/2016/wordml/cid" xmlns:w16="http://schemas.microsoft.com/office/word/2018/wordml" xmlns:w16du="http://schemas.microsoft.com/office/word/2023/wordml/word16du" xmlns:w16sdtdh="http://schemas.microsoft.com/office/word/2020/wordml/sdtdatahash" xmlns:w16sdtfl="http://schemas.microsoft.com/office/word/2024/wordml/sdtformatlock" xmlns:w16se="http://schemas.microsoft.com/office/word/2015/wordml/symex" xmlns:wpg="http://schemas.microsoft.com/office/word/2010/wordprocessingGroup" xmlns:wpi="http://schemas.microsoft.com/office/word/2010/wordprocessingInk" xmlns:wne="http://schemas.microsoft.com/office/word/2006/wordml" xmlns:wps="http://schemas.microsoft.com/office/word/2010/wordprocessingShape" mc:Ignorable="w14 w15 w16se w16cid w16 w16cex w16sdtdh w16sdtfl w16du wp14">
   <w:body>
     <w:p>
       <w:pPr>
         <w:rPr>
-          <w:lang w:val="es-ES"/>
+          <w:lang w:val="en-US"/>
         </w:rPr>
       </w:pPr>
       <w:r>
         <w:rPr>
-          <w:lang w:val="es-ES"/>
+          <w:lang w:val="en-US"/>
         </w:rPr>
         <w:t>{{</w:t>
       </w:r>
       <w:proofErr w:type="spellStart"/>
       <w:r>
         <w:rPr>
-          <w:lang w:val="es-ES"/>
+          <w:lang w:val="en-US"/>
         </w:rPr>
         <w:t>docxHtml</w:t>
       </w:r>
       <w:proofErr w:type="spellEnd"/>
       <w:r>
         <w:rPr>
-          <w:lang w:val="es-ES"/>
+          <w:lang w:val="en-US"/>
         </w:rPr>
         <w:t xml:space="preserve"> </w:t>
       </w:r>
-      <w:proofErr w:type="spellStart"/>
       <w:r>
         <w:rPr>
-          <w:lang w:val="es-ES"/>
+          <w:lang w:val="en-US"/>
         </w:rPr>
-        <w:t>content</w:t>
+        <w:t>content=html</w:t>
       </w:r>
-      <w:proofErr w:type="spellEnd"/>
       <w:r>
         <w:rPr>
-          <w:lang w:val="es-ES"/>
-        </w:rPr>
-        <w:t>=</w:t>
-      </w:r>
-      <w:proofErr w:type="spellStart"/>
-      <w:r>
-        <w:rPr>
-          <w:lang w:val="es-ES"/>
-        </w:rPr>
-        <w:t>html</w:t>
-      </w:r>
-      <w:proofErr w:type="spellEnd"/>
-      <w:r>
-        <w:rPr>
-          <w:lang w:val="es-ES"/>
+          <w:lang w:val="en-US"/>
         </w:rPr>
         <w:t xml:space="preserve"> inline=true</w:t>
       </w:r>
       <w:r>
         <w:rPr>
-          <w:lang w:val="es-ES"/>
+          <w:lang w:val="en-US"/>
         </w:rPr>
         <w:t>}}</w:t>
       </w:r>
@@ -74,7 +58,7 @@
 </file>
 
 <file path=word/styles.xml><?xml version="1.0" encoding="utf-8"?>
-<w:styles xmlns:mc="http://schemas.openxmlformats.org/markup-compatibility/2006" xmlns:r="http://schemas.openxmlformats.org/officeDocument/2006/relationships" xmlns:w="http://schemas.openxmlformats.org/wordprocessingml/2006/main" xmlns:w14="http://schemas.microsoft.com/office/word/2010/wordml" xmlns:w15="http://schemas.microsoft.com/office/word/2012/wordml" xmlns:w16cex="http://schemas.microsoft.com/office/word/2018/wordml/cex" xmlns:w16cid="http://schemas.microsoft.com/office/word/2016/wordml/cid" xmlns:w16="http://schemas.microsoft.com/office/word/2018/wordml" xmlns:w16sdtdh="http://schemas.microsoft.com/office/word/2020/wordml/sdtdatahash" xmlns:w16se="http://schemas.microsoft.com/office/word/2015/wordml/symex" mc:Ignorable="w14 w15 w16se w16cid w16 w16cex w16sdtdh">
+<w:styles xmlns:mc="http://schemas.openxmlformats.org/markup-compatibility/2006" xmlns:r="http://schemas.openxmlformats.org/officeDocument/2006/relationships" xmlns:w="http://schemas.openxmlformats.org/wordprocessingml/2006/main" xmlns:w14="http://schemas.microsoft.com/office/word/2010/wordml" xmlns:w15="http://schemas.microsoft.com/office/word/2012/wordml" xmlns:w16cex="http://schemas.microsoft.com/office/word/2018/wordml/cex" xmlns:w16cid="http://schemas.microsoft.com/office/word/2016/wordml/cid" xmlns:w16="http://schemas.microsoft.com/office/word/2018/wordml" xmlns:w16du="http://schemas.microsoft.com/office/word/2023/wordml/word16du" xmlns:w16sdtdh="http://schemas.microsoft.com/office/word/2020/wordml/sdtdatahash" xmlns:w16sdtfl="http://schemas.microsoft.com/office/word/2024/wordml/sdtformatlock" xmlns:w16se="http://schemas.microsoft.com/office/word/2015/wordml/symex" mc:Ignorable="w14 w15 w16se w16cid w16 w16cex w16sdtdh w16sdtfl w16du">
   <w:docDefaults>
     <w:rPrDefault>
       <w:rPr>
@@ -468,13 +452,13 @@
     <w:name w:val="Normal"/>
     <w:qFormat/>
   </w:style>
-  <w:style w:type="character" w:default="1" w:styleId="Fuentedeprrafopredeter">
+  <w:style w:type="character" w:default="1" w:styleId="DefaultParagraphFont">
     <w:name w:val="Default Paragraph Font"/>
     <w:uiPriority w:val="1"/>
     <w:semiHidden/>
     <w:unhideWhenUsed/>
   </w:style>
-  <w:style w:type="table" w:default="1" w:styleId="Tablanormal">
+  <w:style w:type="table" w:default="1" w:styleId="TableNormal">
     <w:name w:val="Normal Table"/>
     <w:uiPriority w:val="99"/>
     <w:semiHidden/>
@@ -489,7 +473,7 @@
       </w:tblCellMar>
     </w:tblPr>
   </w:style>
-  <w:style w:type="numbering" w:default="1" w:styleId="Sinlista">
+  <w:style w:type="numbering" w:default="1" w:styleId="NoList">
     <w:name w:val="No List"/>
     <w:uiPriority w:val="99"/>
     <w:semiHidden/>

</xml_diff>